<commit_message>
Pflichtenheft LED und Mikrokontroller beschrieben
</commit_message>
<xml_diff>
--- a/Pflichtenheft/Fachlich/FPH_teil_software_mic.docx
+++ b/Pflichtenheft/Fachlich/FPH_teil_software_mic.docx
@@ -3662,14 +3662,27 @@
       <w:r>
         <w:t xml:space="preserve">Tabelle </w:t>
       </w:r>
-      <w:fldSimple w:instr=" SEQ Tabelle \* ARABIC ">
-        <w:r>
-          <w:rPr>
-            <w:noProof/>
-          </w:rPr>
-          <w:t>1</w:t>
-        </w:r>
-      </w:fldSimple>
+      <w:r>
+        <w:fldChar w:fldCharType="begin"/>
+      </w:r>
+      <w:r>
+        <w:instrText xml:space="preserve"> SEQ Tabelle \* ARABIC </w:instrText>
+      </w:r>
+      <w:r>
+        <w:fldChar w:fldCharType="separate"/>
+      </w:r>
+      <w:r>
+        <w:rPr>
+          <w:noProof/>
+        </w:rPr>
+        <w:t>1</w:t>
+      </w:r>
+      <w:r>
+        <w:rPr>
+          <w:noProof/>
+        </w:rPr>
+        <w:fldChar w:fldCharType="end"/>
+      </w:r>
       <w:r>
         <w:t xml:space="preserve"> Lieferobjekte</w:t>
       </w:r>
@@ -3845,14 +3858,27 @@
                                   <w:r>
                                     <w:t xml:space="preserve">Abbildung </w:t>
                                   </w:r>
-                                  <w:fldSimple w:instr=" SEQ Abbildung \* ARABIC ">
-                                    <w:r>
-                                      <w:rPr>
-                                        <w:noProof/>
-                                      </w:rPr>
-                                      <w:t>1</w:t>
-                                    </w:r>
-                                  </w:fldSimple>
+                                  <w:r>
+                                    <w:fldChar w:fldCharType="begin"/>
+                                  </w:r>
+                                  <w:r>
+                                    <w:instrText xml:space="preserve"> SEQ Abbildung \* ARABIC </w:instrText>
+                                  </w:r>
+                                  <w:r>
+                                    <w:fldChar w:fldCharType="separate"/>
+                                  </w:r>
+                                  <w:r>
+                                    <w:rPr>
+                                      <w:noProof/>
+                                    </w:rPr>
+                                    <w:t>1</w:t>
+                                  </w:r>
+                                  <w:r>
+                                    <w:rPr>
+                                      <w:noProof/>
+                                    </w:rPr>
+                                    <w:fldChar w:fldCharType="end"/>
+                                  </w:r>
                                   <w:bookmarkEnd w:id="12"/>
                                   <w:r>
                                     <w:t xml:space="preserve"> Blockschaltbild der POV Kugel</w:t>
@@ -4161,22 +4187,22 @@
           <w:rFonts w:cs="Times New Roman"/>
         </w:rPr>
       </w:pPr>
-      <w:bookmarkStart w:id="16" w:name="_Toc33606706"/>
-      <w:bookmarkStart w:id="17" w:name="_Ref34606830"/>
-      <w:bookmarkStart w:id="18" w:name="_Ref34606840"/>
-      <w:bookmarkStart w:id="19" w:name="_Ref34606844"/>
-      <w:bookmarkStart w:id="20" w:name="_Ref34606848"/>
+      <w:bookmarkStart w:id="14" w:name="_Toc33606706"/>
+      <w:bookmarkStart w:id="15" w:name="_Ref34606830"/>
+      <w:bookmarkStart w:id="16" w:name="_Ref34606840"/>
+      <w:bookmarkStart w:id="17" w:name="_Ref34606844"/>
+      <w:bookmarkStart w:id="18" w:name="_Ref34606848"/>
       <w:r>
         <w:rPr>
           <w:rFonts w:cs="Times New Roman"/>
         </w:rPr>
         <w:t>Hardware</w:t>
       </w:r>
+      <w:bookmarkEnd w:id="14"/>
+      <w:bookmarkEnd w:id="15"/>
       <w:bookmarkEnd w:id="16"/>
       <w:bookmarkEnd w:id="17"/>
       <w:bookmarkEnd w:id="18"/>
-      <w:bookmarkEnd w:id="19"/>
-      <w:bookmarkEnd w:id="20"/>
     </w:p>
     <w:p>
       <w:r>
@@ -4193,22 +4219,13 @@
     </w:p>
     <w:p>
       <w:r>
-        <w:t xml:space="preserve">Der Mikrocontroller (Mc) ist das zentrale Element der Hardware. Er verarbeitet nicht nur die Daten des Mikrophons und des Bluetoothmoduls, sondern steuert auch die Schieberegister für die LEDs. Um diesen Anforderungen gerecht zu werden, muss der </w:t>
-      </w:r>
-      <w:r>
-        <w:t>Mc</w:t>
-      </w:r>
-      <w:r>
-        <w:t xml:space="preserve"> genügend schnell sein und einen genug grossen RAM-Speicher besitzen.</w:t>
-      </w:r>
-      <w:r>
-        <w:t xml:space="preserve"> Für die Realisierung wird deshalb ein STM32 Mikrocontroller der Firma </w:t>
+        <w:t xml:space="preserve">Der Mikrocontroller (Mc) ist das zentrale Element der Hardware. Er verarbeitet nicht nur die Daten des Mikrophons und des Bluetoothmoduls, sondern steuert auch die Schieberegister für die LEDs. Um diesen Anforderungen gerecht zu werden, muss der Mc genügend schnell sein (rund 24MHz) und einen genug grossen RAM-Speicher (rund 32KB) besitzen. Für die Realisierung wird deshalb ein STM32 Mikrocontroller der Firma </w:t>
       </w:r>
       <w:r>
         <w:t>STMicroelectronics</w:t>
       </w:r>
       <w:r>
-        <w:t xml:space="preserve"> verwendet.</w:t>
+        <w:t xml:space="preserve"> verwendet. </w:t>
       </w:r>
     </w:p>
     <w:p/>
@@ -4272,7 +4289,15 @@
     </w:p>
     <w:p>
       <w:r>
-        <w:t>Die POV Kugel besteht aus einer LED-Bahn mit rund 100 LEDs. Es werden 90° abgewinkelte RGB LEDs (MSDL0601RGB) der Firma Rohm verwendet, mitwelchen man 8 verschiedene Farben darstellen kann.</w:t>
+        <w:t>Die POV Kugel besteht aus einer LED-Bahn mit maximal 100 LEDs. Es werden 90° abgewinkelte RGB LEDs (</w:t>
+      </w:r>
+      <w:r>
+        <w:t>MSL0601RGB</w:t>
+      </w:r>
+      <w:bookmarkStart w:id="19" w:name="_GoBack"/>
+      <w:bookmarkEnd w:id="19"/>
+      <w:r>
+        <w:t>) der Firma Rohm verwendet, mitwelchen man 7 verschiedene Farben darstellen kann. Die LEDs werden vom Mikrokontroller über die Schieberegister angesteuert. Pro Umdrehung werden die LEDs etwa 200-mal aktualisiert, damit das Bild 200 Spalten besitzt. Eine Aktualisierung wird etwa 30us dauern, danach bleiben die LEDs etwa 300us gleich, bis sie wieder erneut aktualisiert werden.</w:t>
       </w:r>
     </w:p>
     <w:p/>
@@ -4399,22 +4424,35 @@
                                   <w:noProof/>
                                 </w:rPr>
                               </w:pPr>
-                              <w:bookmarkStart w:id="21" w:name="_Toc34608079"/>
+                              <w:bookmarkStart w:id="20" w:name="_Toc34608079"/>
                               <w:r>
                                 <w:t xml:space="preserve">Abbildung </w:t>
                               </w:r>
-                              <w:fldSimple w:instr=" SEQ Abbildung \* ARABIC ">
-                                <w:r>
-                                  <w:rPr>
-                                    <w:noProof/>
-                                  </w:rPr>
-                                  <w:t>2</w:t>
-                                </w:r>
-                              </w:fldSimple>
+                              <w:r>
+                                <w:fldChar w:fldCharType="begin"/>
+                              </w:r>
+                              <w:r>
+                                <w:instrText xml:space="preserve"> SEQ Abbildung \* ARABIC </w:instrText>
+                              </w:r>
+                              <w:r>
+                                <w:fldChar w:fldCharType="separate"/>
+                              </w:r>
+                              <w:r>
+                                <w:rPr>
+                                  <w:noProof/>
+                                </w:rPr>
+                                <w:t>2</w:t>
+                              </w:r>
+                              <w:r>
+                                <w:rPr>
+                                  <w:noProof/>
+                                </w:rPr>
+                                <w:fldChar w:fldCharType="end"/>
+                              </w:r>
                               <w:r>
                                 <w:t>: Aufbau eines Elektret-Mikrophons.</w:t>
                               </w:r>
-                              <w:bookmarkEnd w:id="21"/>
+                              <w:bookmarkEnd w:id="20"/>
                             </w:p>
                           </w:txbxContent>
                         </wps:txbx>
@@ -4600,25 +4638,38 @@
                                   <w:noProof/>
                                 </w:rPr>
                               </w:pPr>
-                              <w:bookmarkStart w:id="23" w:name="_Toc34608080"/>
+                              <w:bookmarkStart w:id="21" w:name="_Toc34608080"/>
                               <w:r>
                                 <w:t xml:space="preserve">Abbildung </w:t>
                               </w:r>
-                              <w:fldSimple w:instr=" SEQ Abbildung \* ARABIC ">
-                                <w:r>
-                                  <w:rPr>
-                                    <w:noProof/>
-                                  </w:rPr>
-                                  <w:t>3</w:t>
-                                </w:r>
-                              </w:fldSimple>
+                              <w:r>
+                                <w:fldChar w:fldCharType="begin"/>
+                              </w:r>
+                              <w:r>
+                                <w:instrText xml:space="preserve"> SEQ Abbildung \* ARABIC </w:instrText>
+                              </w:r>
+                              <w:r>
+                                <w:fldChar w:fldCharType="separate"/>
+                              </w:r>
+                              <w:r>
+                                <w:rPr>
+                                  <w:noProof/>
+                                </w:rPr>
+                                <w:t>3</w:t>
+                              </w:r>
+                              <w:r>
+                                <w:rPr>
+                                  <w:noProof/>
+                                </w:rPr>
+                                <w:fldChar w:fldCharType="end"/>
+                              </w:r>
                               <w:r>
                                 <w:t>: Aufbau des Mikrophonverstärkers.</w:t>
                               </w:r>
                               <w:r>
                                 <w:t xml:space="preserve"> R1 speist das eingebaute FET des Mikrophons. C1 dient zum Entkoppeln des Signals und R2 bestimmt die Verstärkung. CF verhindert, dass der Verstärker zu schwingen beginnt.</w:t>
                               </w:r>
-                              <w:bookmarkEnd w:id="23"/>
+                              <w:bookmarkEnd w:id="21"/>
                             </w:p>
                           </w:txbxContent>
                         </wps:txbx>
@@ -4644,9 +4695,32 @@
           <mc:Fallback>
             <w:pict>
               <v:group w14:anchorId="5888880D" id="Gruppieren 3" o:spid="_x0000_s1037" style="position:absolute;margin-left:56.6pt;margin-top:277.35pt;width:315pt;height:282.7pt;z-index:251651072;mso-position-horizontal-relative:margin;mso-width-relative:margin;mso-height-relative:margin" coordorigin="-5619" coordsize="40005,35909" o:gfxdata="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">
+                <v:shapetype id="_x0000_t75" coordsize="21600,21600" o:spt="75" o:preferrelative="t" path="m@4@5l@4@11@9@11@9@5xe" filled="f" stroked="f">
+                  <v:stroke joinstyle="miter"/>
+                  <v:formulas>
+                    <v:f eqn="if lineDrawn pixelLineWidth 0"/>
+                    <v:f eqn="sum @0 1 0"/>
+                    <v:f eqn="sum 0 0 @1"/>
+                    <v:f eqn="prod @2 1 2"/>
+                    <v:f eqn="prod @3 21600 pixelWidth"/>
+                    <v:f eqn="prod @3 21600 pixelHeight"/>
+                    <v:f eqn="sum @0 0 1"/>
+                    <v:f eqn="prod @6 1 2"/>
+                    <v:f eqn="prod @7 21600 pixelWidth"/>
+                    <v:f eqn="sum @8 21600 0"/>
+                    <v:f eqn="prod @7 21600 pixelHeight"/>
+                    <v:f eqn="sum @10 21600 0"/>
+                  </v:formulas>
+                  <v:path o:extrusionok="f" gradientshapeok="t" o:connecttype="rect"/>
+                  <o:lock v:ext="edit" aspectratio="t"/>
+                </v:shapetype>
                 <v:shape id="Grafik 1" o:spid="_x0000_s1038" type="#_x0000_t75" style="position:absolute;width:29591;height:30295;visibility:visible;mso-wrap-style:square" o:gfxdata="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">
                   <v:imagedata r:id="rId16" o:title=""/>
                 </v:shape>
+                <v:shapetype id="_x0000_t202" coordsize="21600,21600" o:spt="202" path="m,l,21600r21600,l21600,xe">
+                  <v:stroke joinstyle="miter"/>
+                  <v:path gradientshapeok="t" o:connecttype="rect"/>
+                </v:shapetype>
                 <v:shape id="Textfeld 2" o:spid="_x0000_s1039" type="#_x0000_t202" style="position:absolute;left:-5619;top:30861;width:40004;height:5048;visibility:visible;mso-wrap-style:square;v-text-anchor:top" o:gfxdata="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" stroked="f">
                   <v:textbox inset="0,0,0,0">
                     <w:txbxContent>
@@ -4657,25 +4731,38 @@
                             <w:noProof/>
                           </w:rPr>
                         </w:pPr>
-                        <w:bookmarkStart w:id="24" w:name="_Toc34608080"/>
+                        <w:bookmarkStart w:id="22" w:name="_Toc34608080"/>
                         <w:r>
                           <w:t xml:space="preserve">Abbildung </w:t>
                         </w:r>
-                        <w:fldSimple w:instr=" SEQ Abbildung \* ARABIC ">
-                          <w:r>
-                            <w:rPr>
-                              <w:noProof/>
-                            </w:rPr>
-                            <w:t>3</w:t>
-                          </w:r>
-                        </w:fldSimple>
+                        <w:r>
+                          <w:fldChar w:fldCharType="begin"/>
+                        </w:r>
+                        <w:r>
+                          <w:instrText xml:space="preserve"> SEQ Abbildung \* ARABIC </w:instrText>
+                        </w:r>
+                        <w:r>
+                          <w:fldChar w:fldCharType="separate"/>
+                        </w:r>
+                        <w:r>
+                          <w:rPr>
+                            <w:noProof/>
+                          </w:rPr>
+                          <w:t>3</w:t>
+                        </w:r>
+                        <w:r>
+                          <w:rPr>
+                            <w:noProof/>
+                          </w:rPr>
+                          <w:fldChar w:fldCharType="end"/>
+                        </w:r>
                         <w:r>
                           <w:t>: Aufbau des Mikrophonverstärkers.</w:t>
                         </w:r>
                         <w:r>
                           <w:t xml:space="preserve"> R1 speist das eingebaute FET des Mikrophons. C1 dient zum Entkoppeln des Signals und R2 bestimmt die Verstärkung. CF verhindert, dass der Verstärker zu schwingen beginnt.</w:t>
                         </w:r>
-                        <w:bookmarkEnd w:id="24"/>
+                        <w:bookmarkEnd w:id="22"/>
                       </w:p>
                     </w:txbxContent>
                   </v:textbox>
@@ -4891,8 +4978,6 @@
       <w:r>
         <w:t xml:space="preserve"> Interakrion</w:t>
       </w:r>
-      <w:bookmarkStart w:id="25" w:name="_GoBack"/>
-      <w:bookmarkEnd w:id="25"/>
     </w:p>
     <w:p>
       <w:r>
@@ -4986,7 +5071,7 @@
           <w:rFonts w:cs="Times New Roman"/>
         </w:rPr>
       </w:pPr>
-      <w:bookmarkStart w:id="26" w:name="_Toc33606707"/>
+      <w:bookmarkStart w:id="23" w:name="_Toc33606707"/>
       <w:r>
         <w:rPr>
           <w:rFonts w:cs="Times New Roman"/>
@@ -4994,7 +5079,7 @@
         <w:lastRenderedPageBreak/>
         <w:t>Software</w:t>
       </w:r>
-      <w:bookmarkEnd w:id="26"/>
+      <w:bookmarkEnd w:id="23"/>
       <w:r>
         <w:rPr>
           <w:rFonts w:cs="Times New Roman"/>
@@ -5135,18 +5220,34 @@
                                   <w:noProof/>
                                 </w:rPr>
                               </w:pPr>
-                              <w:bookmarkStart w:id="27" w:name="_Toc34608081"/>
+                              <w:bookmarkStart w:id="24" w:name="_Toc34608081"/>
                               <w:r>
                                 <w:t xml:space="preserve">Abbildung </w:t>
                               </w:r>
-                              <w:fldSimple w:instr=" SEQ Abbildung \* ARABIC ">
-                                <w:r>
-                                  <w:rPr>
-                                    <w:noProof/>
-                                  </w:rPr>
-                                  <w:t>4</w:t>
-                                </w:r>
-                              </w:fldSimple>
+                              <w:r>
+                                <w:fldChar w:fldCharType="begin"/>
+                              </w:r>
+                              <w:r>
+                                <w:instrText xml:space="preserve"> SEQ Abbildu</w:instrText>
+                              </w:r>
+                              <w:r>
+                                <w:instrText xml:space="preserve">ng \* ARABIC </w:instrText>
+                              </w:r>
+                              <w:r>
+                                <w:fldChar w:fldCharType="separate"/>
+                              </w:r>
+                              <w:r>
+                                <w:rPr>
+                                  <w:noProof/>
+                                </w:rPr>
+                                <w:t>4</w:t>
+                              </w:r>
+                              <w:r>
+                                <w:rPr>
+                                  <w:noProof/>
+                                </w:rPr>
+                                <w:fldChar w:fldCharType="end"/>
+                              </w:r>
                               <w:r>
                                 <w:t>: Prinzipschema einer App mit zwei Men</w:t>
                               </w:r>
@@ -5156,7 +5257,7 @@
                               <w:r>
                                 <w:t>s und einem Knopf.</w:t>
                               </w:r>
-                              <w:bookmarkEnd w:id="27"/>
+                              <w:bookmarkEnd w:id="24"/>
                             </w:p>
                           </w:txbxContent>
                         </wps:txbx>
@@ -5396,11 +5497,11 @@
       <w:pPr>
         <w:pStyle w:val="berschrift2"/>
       </w:pPr>
-      <w:bookmarkStart w:id="29" w:name="_Toc33606708"/>
+      <w:bookmarkStart w:id="25" w:name="_Toc33606708"/>
       <w:r>
         <w:t>Bedienung</w:t>
       </w:r>
-      <w:bookmarkEnd w:id="29"/>
+      <w:bookmarkEnd w:id="25"/>
     </w:p>
     <w:p>
       <w:pPr>
@@ -5499,35 +5600,22 @@
                                   <w:noProof/>
                                 </w:rPr>
                               </w:pPr>
-                              <w:bookmarkStart w:id="30" w:name="_Toc34608082"/>
+                              <w:bookmarkStart w:id="26" w:name="_Toc34608082"/>
                               <w:r>
                                 <w:t xml:space="preserve">Abbildung </w:t>
                               </w:r>
-                              <w:r>
-                                <w:fldChar w:fldCharType="begin"/>
-                              </w:r>
-                              <w:r>
-                                <w:instrText xml:space="preserve"> SEQ Abbildung \* ARABIC </w:instrText>
-                              </w:r>
-                              <w:r>
-                                <w:fldChar w:fldCharType="separate"/>
-                              </w:r>
-                              <w:r>
-                                <w:rPr>
-                                  <w:noProof/>
-                                </w:rPr>
-                                <w:t>5</w:t>
-                              </w:r>
-                              <w:r>
-                                <w:rPr>
-                                  <w:noProof/>
-                                </w:rPr>
-                                <w:fldChar w:fldCharType="end"/>
-                              </w:r>
+                              <w:fldSimple w:instr=" SEQ Abbildung \* ARABIC ">
+                                <w:r>
+                                  <w:rPr>
+                                    <w:noProof/>
+                                  </w:rPr>
+                                  <w:t>5</w:t>
+                                </w:r>
+                              </w:fldSimple>
                               <w:r>
                                 <w:t>: Mögliches Layout der App.</w:t>
                               </w:r>
-                              <w:bookmarkEnd w:id="30"/>
+                              <w:bookmarkEnd w:id="26"/>
                             </w:p>
                           </w:txbxContent>
                         </wps:txbx>
@@ -5636,14 +5724,14 @@
           <w:rFonts w:cs="Times New Roman"/>
         </w:rPr>
       </w:pPr>
-      <w:bookmarkStart w:id="32" w:name="_Toc33606709"/>
+      <w:bookmarkStart w:id="27" w:name="_Toc33606709"/>
       <w:r>
         <w:rPr>
           <w:rFonts w:cs="Times New Roman"/>
         </w:rPr>
         <w:t>Testkonzept</w:t>
       </w:r>
-      <w:bookmarkEnd w:id="32"/>
+      <w:bookmarkEnd w:id="27"/>
     </w:p>
     <w:p>
       <w:pPr>
@@ -5653,7 +5741,7 @@
           <w:rFonts w:cs="Times New Roman"/>
         </w:rPr>
       </w:pPr>
-      <w:bookmarkStart w:id="33" w:name="_Toc33606710"/>
+      <w:bookmarkStart w:id="28" w:name="_Toc33606710"/>
       <w:r>
         <w:rPr>
           <w:rFonts w:cs="Times New Roman"/>
@@ -5666,7 +5754,7 @@
         </w:rPr>
         <w:t>rojektvereinbarung</w:t>
       </w:r>
-      <w:bookmarkEnd w:id="33"/>
+      <w:bookmarkEnd w:id="28"/>
     </w:p>
     <w:p>
       <w:pPr>
@@ -5676,14 +5764,14 @@
           <w:rFonts w:cs="Times New Roman"/>
         </w:rPr>
       </w:pPr>
-      <w:bookmarkStart w:id="34" w:name="_Toc33606711"/>
+      <w:bookmarkStart w:id="29" w:name="_Toc33606711"/>
       <w:r>
         <w:rPr>
           <w:rFonts w:cs="Times New Roman"/>
         </w:rPr>
         <w:t>Echtheitserklärung</w:t>
       </w:r>
-      <w:bookmarkEnd w:id="34"/>
+      <w:bookmarkEnd w:id="29"/>
     </w:p>
     <w:p>
       <w:pPr>
@@ -5693,7 +5781,7 @@
           <w:szCs w:val="32"/>
         </w:rPr>
       </w:pPr>
-      <w:bookmarkStart w:id="35" w:name="_Toc33606712"/>
+      <w:bookmarkStart w:id="30" w:name="_Toc33606712"/>
       <w:r>
         <w:rPr>
           <w:rFonts w:cs="Times New Roman"/>
@@ -5716,7 +5804,7 @@
         <w:lastRenderedPageBreak/>
         <w:t>Literaturverzeichnis</w:t>
       </w:r>
-      <w:bookmarkEnd w:id="35"/>
+      <w:bookmarkEnd w:id="30"/>
     </w:p>
     <w:p/>
     <w:sdt>
@@ -12995,7 +13083,7 @@
 </file>
 
 <file path=customXml/itemProps1.xml><?xml version="1.0" encoding="utf-8"?>
-<ds:datastoreItem xmlns:ds="http://schemas.openxmlformats.org/officeDocument/2006/customXml" ds:itemID="{EE5C8F34-99F6-4BC6-9890-C318A67CB9F2}">
+<ds:datastoreItem xmlns:ds="http://schemas.openxmlformats.org/officeDocument/2006/customXml" ds:itemID="{361D0818-0E92-41D8-BEF4-DB4CA6DCD9A1}">
   <ds:schemaRefs>
     <ds:schemaRef ds:uri="http://schemas.openxmlformats.org/officeDocument/2006/bibliography"/>
   </ds:schemaRefs>

</xml_diff>